<commit_message>
Quiz questions and answers
</commit_message>
<xml_diff>
--- a/Quiz questions.docx
+++ b/Quiz questions.docx
@@ -117,65 +117,41 @@
         <w:rPr>
           <w:rtl w:val="0"/>
         </w:rPr>
-        <w:t xml:space="preserve">A balloon is inflated using a mechanical pump, every second 2 moles of air is pumped into the balloon, at 20 seconds the balloon has a volume of 500 mL.</w:t>
-      </w:r>
-    </w:p>
-    <w:p>
-      <w:pPr>
-        <w:rPr/>
-      </w:pPr>
-      <w:r>
-        <w:rPr>
-          <w:rtl w:val="0"/>
-        </w:rPr>
-      </w:r>
-    </w:p>
-    <w:p>
-      <w:pPr>
-        <w:rPr/>
-      </w:pPr>
-      <w:r>
-        <w:rPr>
-          <w:rtl w:val="0"/>
-        </w:rPr>
-        <w:tab/>
+        <w:t xml:space="preserve">A balloon is inflated using a mechanical pump, every second 2 moles of air is pumped into the balloon, the balloon has a volume of 500 mL.</w:t>
+      </w:r>
+    </w:p>
+    <w:p>
+      <w:pPr>
+        <w:rPr/>
+      </w:pPr>
+      <w:r>
+        <w:rPr>
+          <w:rtl w:val="0"/>
+        </w:rPr>
         <w:t xml:space="preserve">Under constant pressure and temperature: </w:t>
       </w:r>
     </w:p>
     <w:p>
       <w:pPr>
-        <w:numPr>
-          <w:ilvl w:val="0"/>
-          <w:numId w:val="1"/>
-        </w:numPr>
-        <w:ind w:left="720" w:hanging="360"/>
-        <w:rPr>
-          <w:u w:val="none"/>
-        </w:rPr>
-      </w:pPr>
-      <w:r>
-        <w:rPr>
-          <w:rtl w:val="0"/>
-        </w:rPr>
-        <w:t xml:space="preserve">How many moles of air is used when its volume reaches 100 mL?</w:t>
-      </w:r>
-    </w:p>
-    <w:p>
-      <w:pPr>
-        <w:numPr>
-          <w:ilvl w:val="0"/>
-          <w:numId w:val="1"/>
-        </w:numPr>
-        <w:ind w:left="720" w:hanging="360"/>
-        <w:rPr>
-          <w:u w:val="none"/>
-        </w:rPr>
-      </w:pPr>
-      <w:r>
-        <w:rPr>
-          <w:rtl w:val="0"/>
-        </w:rPr>
-        <w:t xml:space="preserve">How long does it take to reach the volume? </w:t>
+        <w:ind w:left="720" w:firstLine="0"/>
+        <w:rPr/>
+      </w:pPr>
+      <w:r>
+        <w:rPr>
+          <w:rtl w:val="0"/>
+        </w:rPr>
+        <w:t xml:space="preserve">What is the volume of the balloon after 30 seconds?</w:t>
+      </w:r>
+    </w:p>
+    <w:p>
+      <w:pPr>
+        <w:ind w:left="720" w:firstLine="0"/>
+        <w:rPr/>
+      </w:pPr>
+      <w:r>
+        <w:rPr>
+          <w:rtl w:val="0"/>
+        </w:rPr>
       </w:r>
     </w:p>
     <w:sectPr>
@@ -188,121 +164,7 @@
 </file>
 
 <file path=word/numbering.xml><?xml version="1.0" encoding="utf-8"?>
-<w:numbering xmlns:mc="http://schemas.openxmlformats.org/markup-compatibility/2006" xmlns:o="urn:schemas-microsoft-com:office:office" xmlns:r="http://schemas.openxmlformats.org/officeDocument/2006/relationships" xmlns:m="http://schemas.openxmlformats.org/officeDocument/2006/math" xmlns:v="urn:schemas-microsoft-com:vml" xmlns:wp="http://schemas.openxmlformats.org/drawingml/2006/wordprocessingDrawing" xmlns:w10="urn:schemas-microsoft-com:office:word" xmlns:w="http://schemas.openxmlformats.org/wordprocessingml/2006/main" xmlns:wne="http://schemas.microsoft.com/office/word/2006/wordml" xmlns:sl="http://schemas.openxmlformats.org/schemaLibrary/2006/main" xmlns:a="http://schemas.openxmlformats.org/drawingml/2006/main" xmlns:pic="http://schemas.openxmlformats.org/drawingml/2006/picture" xmlns:c="http://schemas.openxmlformats.org/drawingml/2006/chart" xmlns:lc="http://schemas.openxmlformats.org/drawingml/2006/lockedCanvas" xmlns:dgm="http://schemas.openxmlformats.org/drawingml/2006/diagram" xmlns:wps="http://schemas.microsoft.com/office/word/2010/wordprocessingShape" xmlns:wpg="http://schemas.microsoft.com/office/word/2010/wordprocessingGroup" xmlns:w14="http://schemas.microsoft.com/office/word/2010/wordml" xmlns:w15="http://schemas.microsoft.com/office/word/2012/wordml" xmlns:w16="http://schemas.microsoft.com/office/word/2018/wordml" xmlns:w16cex="http://schemas.microsoft.com/office/word/2018/wordml/cex" xmlns:w16cid="http://schemas.microsoft.com/office/word/2016/wordml/cid" xmlns="http://schemas.microsoft.com/office/tasks/2019/documenttasks" xmlns:cr="http://schemas.microsoft.com/office/comments/2020/reactions">
-  <w:abstractNum w:abstractNumId="1">
-    <w:lvl w:ilvl="0">
-      <w:start w:val="1"/>
-      <w:numFmt w:val="upperLetter"/>
-      <w:lvlText w:val="%1."/>
-      <w:lvlJc w:val="left"/>
-      <w:pPr>
-        <w:ind w:left="720" w:hanging="360"/>
-      </w:pPr>
-      <w:rPr>
-        <w:u w:val="none"/>
-      </w:rPr>
-    </w:lvl>
-    <w:lvl w:ilvl="1">
-      <w:start w:val="1"/>
-      <w:numFmt w:val="lowerLetter"/>
-      <w:lvlText w:val="%2."/>
-      <w:lvlJc w:val="left"/>
-      <w:pPr>
-        <w:ind w:left="1440" w:hanging="360"/>
-      </w:pPr>
-      <w:rPr>
-        <w:u w:val="none"/>
-      </w:rPr>
-    </w:lvl>
-    <w:lvl w:ilvl="2">
-      <w:start w:val="1"/>
-      <w:numFmt w:val="lowerRoman"/>
-      <w:lvlText w:val="%3."/>
-      <w:lvlJc w:val="right"/>
-      <w:pPr>
-        <w:ind w:left="2160" w:hanging="360"/>
-      </w:pPr>
-      <w:rPr>
-        <w:u w:val="none"/>
-      </w:rPr>
-    </w:lvl>
-    <w:lvl w:ilvl="3">
-      <w:start w:val="1"/>
-      <w:numFmt w:val="decimal"/>
-      <w:lvlText w:val="%4."/>
-      <w:lvlJc w:val="left"/>
-      <w:pPr>
-        <w:ind w:left="2880" w:hanging="360"/>
-      </w:pPr>
-      <w:rPr>
-        <w:u w:val="none"/>
-      </w:rPr>
-    </w:lvl>
-    <w:lvl w:ilvl="4">
-      <w:start w:val="1"/>
-      <w:numFmt w:val="lowerLetter"/>
-      <w:lvlText w:val="%5."/>
-      <w:lvlJc w:val="left"/>
-      <w:pPr>
-        <w:ind w:left="3600" w:hanging="360"/>
-      </w:pPr>
-      <w:rPr>
-        <w:u w:val="none"/>
-      </w:rPr>
-    </w:lvl>
-    <w:lvl w:ilvl="5">
-      <w:start w:val="1"/>
-      <w:numFmt w:val="lowerRoman"/>
-      <w:lvlText w:val="%6."/>
-      <w:lvlJc w:val="right"/>
-      <w:pPr>
-        <w:ind w:left="4320" w:hanging="360"/>
-      </w:pPr>
-      <w:rPr>
-        <w:u w:val="none"/>
-      </w:rPr>
-    </w:lvl>
-    <w:lvl w:ilvl="6">
-      <w:start w:val="1"/>
-      <w:numFmt w:val="decimal"/>
-      <w:lvlText w:val="%7."/>
-      <w:lvlJc w:val="left"/>
-      <w:pPr>
-        <w:ind w:left="5040" w:hanging="360"/>
-      </w:pPr>
-      <w:rPr>
-        <w:u w:val="none"/>
-      </w:rPr>
-    </w:lvl>
-    <w:lvl w:ilvl="7">
-      <w:start w:val="1"/>
-      <w:numFmt w:val="lowerLetter"/>
-      <w:lvlText w:val="%8."/>
-      <w:lvlJc w:val="left"/>
-      <w:pPr>
-        <w:ind w:left="5760" w:hanging="360"/>
-      </w:pPr>
-      <w:rPr>
-        <w:u w:val="none"/>
-      </w:rPr>
-    </w:lvl>
-    <w:lvl w:ilvl="8">
-      <w:start w:val="1"/>
-      <w:numFmt w:val="lowerRoman"/>
-      <w:lvlText w:val="%9."/>
-      <w:lvlJc w:val="right"/>
-      <w:pPr>
-        <w:ind w:left="6480" w:hanging="360"/>
-      </w:pPr>
-      <w:rPr>
-        <w:u w:val="none"/>
-      </w:rPr>
-    </w:lvl>
-  </w:abstractNum>
-  <w:num w:numId="1">
-    <w:abstractNumId w:val="1"/>
-  </w:num>
-</w:numbering>
+<w:numbering xmlns:mc="http://schemas.openxmlformats.org/markup-compatibility/2006" xmlns:o="urn:schemas-microsoft-com:office:office" xmlns:r="http://schemas.openxmlformats.org/officeDocument/2006/relationships" xmlns:m="http://schemas.openxmlformats.org/officeDocument/2006/math" xmlns:v="urn:schemas-microsoft-com:vml" xmlns:wp="http://schemas.openxmlformats.org/drawingml/2006/wordprocessingDrawing" xmlns:w10="urn:schemas-microsoft-com:office:word" xmlns:w="http://schemas.openxmlformats.org/wordprocessingml/2006/main" xmlns:wne="http://schemas.microsoft.com/office/word/2006/wordml" xmlns:sl="http://schemas.openxmlformats.org/schemaLibrary/2006/main" xmlns:a="http://schemas.openxmlformats.org/drawingml/2006/main" xmlns:pic="http://schemas.openxmlformats.org/drawingml/2006/picture" xmlns:c="http://schemas.openxmlformats.org/drawingml/2006/chart" xmlns:lc="http://schemas.openxmlformats.org/drawingml/2006/lockedCanvas" xmlns:dgm="http://schemas.openxmlformats.org/drawingml/2006/diagram" xmlns:wps="http://schemas.microsoft.com/office/word/2010/wordprocessingShape" xmlns:wpg="http://schemas.microsoft.com/office/word/2010/wordprocessingGroup" xmlns:w14="http://schemas.microsoft.com/office/word/2010/wordml" xmlns:w15="http://schemas.microsoft.com/office/word/2012/wordml" xmlns:w16="http://schemas.microsoft.com/office/word/2018/wordml" xmlns:w16cex="http://schemas.microsoft.com/office/word/2018/wordml/cex" xmlns:w16cid="http://schemas.microsoft.com/office/word/2016/wordml/cid" xmlns="http://schemas.microsoft.com/office/tasks/2019/documenttasks" xmlns:cr="http://schemas.microsoft.com/office/comments/2020/reactions"/>
 </file>
 
 <file path=word/styles.xml><?xml version="1.0" encoding="utf-8"?>

</xml_diff>